<commit_message>
Green Circle : sauvegarde avant écriture scoring
</commit_message>
<xml_diff>
--- a/doc/JAVASCRIPT.docx
+++ b/doc/JAVASCRIPT.docx
@@ -2485,38 +2485,15 @@
           <w:sz w:val="20"/>
           <w:szCs w:val="20"/>
         </w:rPr>
-        <w:t xml:space="preserve">var </w:t>
-      </w:r>
-      <w:r>
-        <w:rPr>
-          <w:rFonts w:ascii="Consolas" w:hAnsi="Consolas" w:cs="Courier New"/>
-          <w:sz w:val="20"/>
-          <w:szCs w:val="20"/>
-        </w:rPr>
-        <w:t>tab</w:t>
-      </w:r>
-      <w:r>
-        <w:rPr>
-          <w:rFonts w:ascii="Consolas" w:hAnsi="Consolas" w:cs="Courier New"/>
-          <w:sz w:val="20"/>
-          <w:szCs w:val="20"/>
-        </w:rPr>
-        <w:t xml:space="preserve"> = ['Bonjour', ' ', 'Alfred'];</w:t>
-      </w:r>
-      <w:r>
-        <w:rPr>
-          <w:rFonts w:ascii="Consolas" w:hAnsi="Consolas" w:cs="Courier New"/>
-          <w:sz w:val="20"/>
-          <w:szCs w:val="20"/>
-        </w:rPr>
-        <w:br/>
-      </w:r>
-      <w:r>
-        <w:rPr>
-          <w:rFonts w:ascii="Consolas" w:hAnsi="Consolas" w:cs="Courier New"/>
-          <w:sz w:val="20"/>
-          <w:szCs w:val="20"/>
-        </w:rPr>
+        <w:t>var tab = ['Bonjour', ' ', 'Alfred'];</w:t>
+      </w:r>
+      <w:r>
+        <w:rPr>
+          <w:rFonts w:ascii="Consolas" w:hAnsi="Consolas" w:cs="Courier New"/>
+          <w:sz w:val="20"/>
+          <w:szCs w:val="20"/>
+        </w:rPr>
+        <w:br/>
         <w:t>"".</w:t>
       </w:r>
       <w:proofErr w:type="spellStart"/>
@@ -2535,23 +2512,7 @@
           <w:sz w:val="20"/>
           <w:szCs w:val="20"/>
         </w:rPr>
-        <w:t>(...</w:t>
-      </w:r>
-      <w:r>
-        <w:rPr>
-          <w:rFonts w:ascii="Consolas" w:hAnsi="Consolas" w:cs="Courier New"/>
-          <w:sz w:val="20"/>
-          <w:szCs w:val="20"/>
-        </w:rPr>
-        <w:t>tab</w:t>
-      </w:r>
-      <w:r>
-        <w:rPr>
-          <w:rFonts w:ascii="Consolas" w:hAnsi="Consolas" w:cs="Courier New"/>
-          <w:sz w:val="20"/>
-          <w:szCs w:val="20"/>
-        </w:rPr>
-        <w:t>);</w:t>
+        <w:t>(...tab);</w:t>
       </w:r>
     </w:p>
     <w:p>
@@ -3054,7 +3015,25 @@
             <w:sz w:val="20"/>
             <w:szCs w:val="20"/>
           </w:rPr>
-          <w:t>https://codegolf.stackexchange.com/questions/37624/tips-for-golfing-in-ecmascript-6-and-above</w:t>
+          <w:t>https://codegolf.</w:t>
+        </w:r>
+        <w:r>
+          <w:rPr>
+            <w:rStyle w:val="Lienhypertexte"/>
+            <w:rFonts w:ascii="Consolas" w:hAnsi="Consolas" w:cs="Courier New"/>
+            <w:sz w:val="20"/>
+            <w:szCs w:val="20"/>
+          </w:rPr>
+          <w:t>s</w:t>
+        </w:r>
+        <w:r>
+          <w:rPr>
+            <w:rStyle w:val="Lienhypertexte"/>
+            <w:rFonts w:ascii="Consolas" w:hAnsi="Consolas" w:cs="Courier New"/>
+            <w:sz w:val="20"/>
+            <w:szCs w:val="20"/>
+          </w:rPr>
+          <w:t>tackexchange.com/questions/37624/tips-for-golfing-in-ecmascript-6-and-above</w:t>
         </w:r>
       </w:hyperlink>
     </w:p>
@@ -3118,14 +3097,6 @@
           <w:szCs w:val="20"/>
         </w:rPr>
         <w:br/>
-      </w:r>
-      <w:r>
-        <w:rPr>
-          <w:rFonts w:ascii="Consolas" w:hAnsi="Consolas" w:cs="Courier New"/>
-          <w:sz w:val="20"/>
-          <w:szCs w:val="20"/>
-        </w:rPr>
-        <w:t xml:space="preserve">var </w:t>
       </w:r>
       <w:proofErr w:type="spellStart"/>
       <w:proofErr w:type="gramStart"/>
@@ -3497,7 +3468,25 @@
             <w:sz w:val="20"/>
             <w:szCs w:val="20"/>
           </w:rPr>
-          <w:t>https://developer.mozilla.org/fr/docs/Web/JavaScript/Reference/Operators/Operator_Precedence</w:t>
+          <w:t>https://developer.mozilla.org/fr/</w:t>
+        </w:r>
+        <w:r>
+          <w:rPr>
+            <w:rStyle w:val="Lienhypertexte"/>
+            <w:rFonts w:ascii="Consolas" w:hAnsi="Consolas" w:cs="Courier New"/>
+            <w:sz w:val="20"/>
+            <w:szCs w:val="20"/>
+          </w:rPr>
+          <w:t>d</w:t>
+        </w:r>
+        <w:r>
+          <w:rPr>
+            <w:rStyle w:val="Lienhypertexte"/>
+            <w:rFonts w:ascii="Consolas" w:hAnsi="Consolas" w:cs="Courier New"/>
+            <w:sz w:val="20"/>
+            <w:szCs w:val="20"/>
+          </w:rPr>
+          <w:t>ocs/Web/JavaScript/Reference/Operators/Operator_Precedence</w:t>
         </w:r>
       </w:hyperlink>
     </w:p>

</xml_diff>